<commit_message>
have no f  idea
</commit_message>
<xml_diff>
--- a/prto/src/main/resources/vTemplate.docx
+++ b/prto/src/main/resources/vTemplate.docx
@@ -767,25 +767,7 @@
           <w:sz w:val="28"/>
           <w:szCs w:val="28"/>
         </w:rPr>
-        <w:t>[</w:t>
-      </w:r>
-      <w:proofErr w:type="spellStart"/>
-      <w:r>
-        <w:rPr>
-          <w:b/>
-          <w:sz w:val="28"/>
-          <w:szCs w:val="28"/>
-        </w:rPr>
-        <w:t>number</w:t>
-      </w:r>
-      <w:proofErr w:type="spellEnd"/>
-      <w:r>
-        <w:rPr>
-          <w:b/>
-          <w:sz w:val="28"/>
-          <w:szCs w:val="28"/>
-        </w:rPr>
-        <w:t>]</w:t>
+        <w:t>[number]</w:t>
       </w:r>
     </w:p>
     <w:p>
@@ -838,7 +820,6 @@
         </w:rPr>
         <w:t>[</w:t>
       </w:r>
-      <w:proofErr w:type="spellStart"/>
       <w:r>
         <w:rPr>
           <w:sz w:val="28"/>
@@ -846,7 +827,6 @@
         </w:rPr>
         <w:t>bsName</w:t>
       </w:r>
-      <w:proofErr w:type="spellEnd"/>
       <w:r>
         <w:rPr>
           <w:sz w:val="28"/>
@@ -868,7 +848,6 @@
         </w:rPr>
         <w:t>[</w:t>
       </w:r>
-      <w:proofErr w:type="spellStart"/>
       <w:r>
         <w:rPr>
           <w:sz w:val="28"/>
@@ -876,7 +855,6 @@
         </w:rPr>
         <w:t>operator</w:t>
       </w:r>
-      <w:proofErr w:type="spellEnd"/>
       <w:r>
         <w:rPr>
           <w:sz w:val="28"/>
@@ -910,7 +888,7 @@
           <w:sz w:val="28"/>
           <w:szCs w:val="28"/>
         </w:rPr>
-        <w:t xml:space="preserve"> (после </w:t>
+        <w:t xml:space="preserve"> </w:t>
       </w:r>
       <w:r>
         <w:rPr>
@@ -919,7 +897,6 @@
         </w:rPr>
         <w:t>[</w:t>
       </w:r>
-      <w:proofErr w:type="spellStart"/>
       <w:r>
         <w:rPr>
           <w:sz w:val="28"/>
@@ -927,7 +904,6 @@
         </w:rPr>
         <w:t>procedure</w:t>
       </w:r>
-      <w:proofErr w:type="spellEnd"/>
       <w:r>
         <w:rPr>
           <w:sz w:val="28"/>
@@ -940,7 +916,7 @@
           <w:sz w:val="28"/>
           <w:szCs w:val="28"/>
         </w:rPr>
-        <w:t>).</w:t>
+        <w:t>.</w:t>
       </w:r>
     </w:p>
     <w:p>
@@ -1005,7 +981,6 @@
         </w:rPr>
         <w:t>[</w:t>
       </w:r>
-      <w:proofErr w:type="spellStart"/>
       <w:r>
         <w:rPr>
           <w:sz w:val="28"/>
@@ -1022,7 +997,6 @@
         </w:rPr>
         <w:t>awAddress</w:t>
       </w:r>
-      <w:proofErr w:type="spellEnd"/>
       <w:r>
         <w:rPr>
           <w:sz w:val="28"/>
@@ -1072,7 +1046,6 @@
         </w:rPr>
         <w:t>[</w:t>
       </w:r>
-      <w:proofErr w:type="spellStart"/>
       <w:r>
         <w:rPr>
           <w:sz w:val="28"/>
@@ -1081,8 +1054,6 @@
         </w:rPr>
         <w:t>orderDate</w:t>
       </w:r>
-      <w:proofErr w:type="spellEnd"/>
-      <w:proofErr w:type="gramStart"/>
       <w:r>
         <w:rPr>
           <w:sz w:val="28"/>
@@ -1095,52 +1066,43 @@
           <w:bCs/>
           <w:sz w:val="28"/>
         </w:rPr>
-        <w:t>.,</w:t>
-      </w:r>
-      <w:proofErr w:type="gramEnd"/>
+        <w:t>., регистрацион</w:t>
+      </w:r>
       <w:r>
         <w:rPr>
           <w:bCs/>
           <w:sz w:val="28"/>
         </w:rPr>
-        <w:t xml:space="preserve"> регистрацион</w:t>
+        <w:t>ный</w:t>
       </w:r>
       <w:r>
         <w:rPr>
           <w:bCs/>
           <w:sz w:val="28"/>
         </w:rPr>
-        <w:t>ный</w:t>
+        <w:t xml:space="preserve"> </w:t>
       </w:r>
       <w:r>
         <w:rPr>
           <w:bCs/>
           <w:sz w:val="28"/>
         </w:rPr>
+        <w:t>№</w:t>
+      </w:r>
+      <w:r>
+        <w:rPr>
+          <w:bCs/>
+          <w:sz w:val="28"/>
+        </w:rPr>
         <w:t xml:space="preserve"> </w:t>
       </w:r>
       <w:r>
         <w:rPr>
-          <w:bCs/>
-          <w:sz w:val="28"/>
-        </w:rPr>
-        <w:t>№</w:t>
-      </w:r>
-      <w:r>
-        <w:rPr>
-          <w:bCs/>
-          <w:sz w:val="28"/>
-        </w:rPr>
-        <w:t xml:space="preserve"> </w:t>
-      </w:r>
-      <w:r>
-        <w:rPr>
           <w:sz w:val="28"/>
           <w:szCs w:val="28"/>
         </w:rPr>
         <w:t>[</w:t>
       </w:r>
-      <w:proofErr w:type="spellStart"/>
       <w:r>
         <w:rPr>
           <w:sz w:val="28"/>
@@ -1149,7 +1111,6 @@
         </w:rPr>
         <w:t>orderNumber</w:t>
       </w:r>
-      <w:proofErr w:type="spellEnd"/>
       <w:r>
         <w:rPr>
           <w:sz w:val="28"/>
@@ -1261,7 +1222,6 @@
         </w:rPr>
         <w:t>[</w:t>
       </w:r>
-      <w:proofErr w:type="spellStart"/>
       <w:r>
         <w:rPr>
           <w:sz w:val="28"/>
@@ -1270,7 +1230,6 @@
         </w:rPr>
         <w:t>customerLawAddress</w:t>
       </w:r>
-      <w:proofErr w:type="spellEnd"/>
       <w:r>
         <w:rPr>
           <w:sz w:val="28"/>
@@ -1306,7 +1265,6 @@
         </w:rPr>
         <w:t>[</w:t>
       </w:r>
-      <w:proofErr w:type="spellStart"/>
       <w:r>
         <w:rPr>
           <w:sz w:val="28"/>
@@ -1323,7 +1281,6 @@
         </w:rPr>
         <w:t>INN</w:t>
       </w:r>
-      <w:proofErr w:type="spellEnd"/>
       <w:r>
         <w:rPr>
           <w:sz w:val="28"/>
@@ -1347,7 +1304,6 @@
         </w:rPr>
         <w:t>[</w:t>
       </w:r>
-      <w:proofErr w:type="spellStart"/>
       <w:r>
         <w:rPr>
           <w:sz w:val="28"/>
@@ -1366,7 +1322,6 @@
         </w:rPr>
         <w:t>OGRN</w:t>
       </w:r>
-      <w:proofErr w:type="spellEnd"/>
       <w:r>
         <w:rPr>
           <w:sz w:val="28"/>
@@ -1591,7 +1546,6 @@
         </w:rPr>
         <w:t>[</w:t>
       </w:r>
-      <w:proofErr w:type="spellStart"/>
       <w:r>
         <w:rPr>
           <w:sz w:val="28"/>
@@ -1600,7 +1554,6 @@
         </w:rPr>
         <w:t>bsName</w:t>
       </w:r>
-      <w:proofErr w:type="spellEnd"/>
       <w:r>
         <w:rPr>
           <w:sz w:val="28"/>
@@ -1642,7 +1595,50 @@
           <w:sz w:val="28"/>
           <w:szCs w:val="28"/>
         </w:rPr>
-        <w:t xml:space="preserve">, </w:t>
+        <w:t>,</w:t>
+      </w:r>
+      <w:r>
+        <w:rPr>
+          <w:sz w:val="28"/>
+          <w:szCs w:val="28"/>
+        </w:rPr>
+        <w:t xml:space="preserve"> </w:t>
+      </w:r>
+      <w:r>
+        <w:rPr>
+          <w:sz w:val="28"/>
+          <w:szCs w:val="28"/>
+        </w:rPr>
+        <w:t>[</w:t>
+      </w:r>
+      <w:r>
+        <w:rPr>
+          <w:sz w:val="28"/>
+          <w:szCs w:val="28"/>
+          <w:lang w:val="en-US"/>
+        </w:rPr>
+        <w:t>factAddress</w:t>
+      </w:r>
+      <w:r>
+        <w:rPr>
+          <w:sz w:val="28"/>
+          <w:szCs w:val="28"/>
+        </w:rPr>
+        <w:t>]</w:t>
+      </w:r>
+      <w:r>
+        <w:rPr>
+          <w:sz w:val="28"/>
+          <w:szCs w:val="28"/>
+        </w:rPr>
+        <w:t xml:space="preserve"> ,</w:t>
+      </w:r>
+      <w:r>
+        <w:rPr>
+          <w:sz w:val="28"/>
+          <w:szCs w:val="28"/>
+        </w:rPr>
+        <w:t xml:space="preserve"> </w:t>
       </w:r>
       <w:r>
         <w:rPr>
@@ -1794,7 +1790,6 @@
         </w:rPr>
         <w:t>[</w:t>
       </w:r>
-      <w:proofErr w:type="spellStart"/>
       <w:r>
         <w:rPr>
           <w:sz w:val="28"/>
@@ -1803,7 +1798,6 @@
         </w:rPr>
         <w:t>bsName</w:t>
       </w:r>
-      <w:proofErr w:type="spellEnd"/>
       <w:r>
         <w:rPr>
           <w:sz w:val="28"/>
@@ -1845,7 +1839,7 @@
           <w:sz w:val="28"/>
           <w:szCs w:val="28"/>
         </w:rPr>
-        <w:t xml:space="preserve"> - условия   работы с источниками физических факторов воздействия на человека (после </w:t>
+        <w:t xml:space="preserve"> - условия   работы с источниками физических факторов воздействия на человека </w:t>
       </w:r>
       <w:r>
         <w:rPr>
@@ -1874,16 +1868,8 @@
           <w:sz w:val="28"/>
           <w:szCs w:val="28"/>
         </w:rPr>
-        <w:t>)</w:t>
-      </w:r>
-      <w:r>
-        <w:rPr>
-          <w:sz w:val="28"/>
-          <w:szCs w:val="28"/>
-        </w:rPr>
         <w:t xml:space="preserve">, </w:t>
       </w:r>
-      <w:bookmarkStart w:id="0" w:name="_GoBack"/>
       <w:r>
         <w:rPr>
           <w:sz w:val="28"/>
@@ -1891,7 +1877,6 @@
         </w:rPr>
         <w:t>[</w:t>
       </w:r>
-      <w:proofErr w:type="spellStart"/>
       <w:r>
         <w:rPr>
           <w:sz w:val="28"/>
@@ -1900,7 +1885,6 @@
         </w:rPr>
         <w:t>factAddress</w:t>
       </w:r>
-      <w:proofErr w:type="spellEnd"/>
       <w:r>
         <w:rPr>
           <w:sz w:val="28"/>
@@ -1913,6 +1897,13 @@
           <w:sz w:val="28"/>
           <w:szCs w:val="28"/>
         </w:rPr>
+        <w:t xml:space="preserve"> ,</w:t>
+      </w:r>
+      <w:r>
+        <w:rPr>
+          <w:sz w:val="28"/>
+          <w:szCs w:val="28"/>
+        </w:rPr>
         <w:t xml:space="preserve"> </w:t>
       </w:r>
       <w:r>
@@ -1951,7 +1942,6 @@
         </w:rPr>
         <w:t xml:space="preserve"> </w:t>
       </w:r>
-      <w:bookmarkEnd w:id="0"/>
       <w:r>
         <w:rPr>
           <w:sz w:val="28"/>
@@ -2046,7 +2036,6 @@
         </w:rPr>
         <w:t>[</w:t>
       </w:r>
-      <w:proofErr w:type="spellStart"/>
       <w:r>
         <w:rPr>
           <w:sz w:val="28"/>
@@ -2055,7 +2044,6 @@
         </w:rPr>
         <w:t>projectTitle</w:t>
       </w:r>
-      <w:proofErr w:type="spellEnd"/>
       <w:r>
         <w:rPr>
           <w:sz w:val="28"/>
@@ -2091,7 +2079,6 @@
         </w:rPr>
         <w:t>[</w:t>
       </w:r>
-      <w:proofErr w:type="spellStart"/>
       <w:r>
         <w:rPr>
           <w:sz w:val="28"/>
@@ -2100,7 +2087,6 @@
         </w:rPr>
         <w:t>projectNumber</w:t>
       </w:r>
-      <w:proofErr w:type="spellEnd"/>
       <w:r>
         <w:rPr>
           <w:sz w:val="28"/>
@@ -2125,7 +2111,6 @@
         </w:rPr>
         <w:t>[</w:t>
       </w:r>
-      <w:proofErr w:type="spellStart"/>
       <w:r>
         <w:rPr>
           <w:sz w:val="28"/>
@@ -2134,7 +2119,6 @@
         </w:rPr>
         <w:t>projectDate</w:t>
       </w:r>
-      <w:proofErr w:type="spellEnd"/>
       <w:r>
         <w:rPr>
           <w:sz w:val="28"/>
@@ -2165,7 +2149,6 @@
         </w:rPr>
         <w:t>[</w:t>
       </w:r>
-      <w:proofErr w:type="spellStart"/>
       <w:r>
         <w:rPr>
           <w:sz w:val="28"/>
@@ -2173,7 +2156,6 @@
         </w:rPr>
         <w:t>whatDone</w:t>
       </w:r>
-      <w:proofErr w:type="spellEnd"/>
       <w:r>
         <w:rPr>
           <w:sz w:val="28"/>
@@ -2201,7 +2183,6 @@
         </w:rPr>
         <w:t>[</w:t>
       </w:r>
-      <w:proofErr w:type="spellStart"/>
       <w:r>
         <w:rPr>
           <w:sz w:val="28"/>
@@ -2210,7 +2191,6 @@
         </w:rPr>
         <w:t>bsHardwareLocation</w:t>
       </w:r>
-      <w:proofErr w:type="spellEnd"/>
       <w:r>
         <w:rPr>
           <w:sz w:val="28"/>
@@ -2238,7 +2218,6 @@
         </w:rPr>
         <w:t>[</w:t>
       </w:r>
-      <w:proofErr w:type="spellStart"/>
       <w:r>
         <w:rPr>
           <w:sz w:val="28"/>
@@ -2247,7 +2226,6 @@
         </w:rPr>
         <w:t>bsAntennasLocation</w:t>
       </w:r>
-      <w:proofErr w:type="spellEnd"/>
       <w:r>
         <w:rPr>
           <w:sz w:val="28"/>
@@ -2269,7 +2247,6 @@
         </w:rPr>
         <w:t>[</w:t>
       </w:r>
-      <w:proofErr w:type="spellStart"/>
       <w:r>
         <w:rPr>
           <w:sz w:val="28"/>
@@ -2278,7 +2255,6 @@
         </w:rPr>
         <w:t>sideOperators</w:t>
       </w:r>
-      <w:proofErr w:type="spellEnd"/>
       <w:r>
         <w:rPr>
           <w:sz w:val="28"/>
@@ -2602,21 +2578,7 @@
         <w:rPr>
           <w:b/>
         </w:rPr>
-        <w:t xml:space="preserve">По </w:t>
-      </w:r>
-      <w:proofErr w:type="gramStart"/>
-      <w:r>
-        <w:rPr>
-          <w:b/>
-        </w:rPr>
-        <w:t>результатам  измерений</w:t>
-      </w:r>
-      <w:proofErr w:type="gramEnd"/>
-      <w:r>
-        <w:rPr>
-          <w:b/>
-        </w:rPr>
-        <w:t>:</w:t>
+        <w:t>По результатам  измерений:</w:t>
       </w:r>
       <w:r>
         <w:rPr>
@@ -2678,7 +2640,6 @@
         </w:rPr>
         <w:t>[</w:t>
       </w:r>
-      <w:proofErr w:type="spellStart"/>
       <w:r>
         <w:rPr>
           <w:sz w:val="28"/>
@@ -2687,7 +2648,6 @@
         </w:rPr>
         <w:t>bsName</w:t>
       </w:r>
-      <w:proofErr w:type="spellEnd"/>
       <w:r>
         <w:rPr>
           <w:sz w:val="28"/>
@@ -2952,7 +2912,6 @@
         </w:rPr>
         <w:t>[</w:t>
       </w:r>
-      <w:proofErr w:type="spellStart"/>
       <w:r>
         <w:rPr>
           <w:sz w:val="28"/>
@@ -2961,7 +2920,6 @@
         </w:rPr>
         <w:t>prtoOrBS</w:t>
       </w:r>
-      <w:proofErr w:type="spellEnd"/>
       <w:r>
         <w:rPr>
           <w:sz w:val="28"/>
@@ -3058,7 +3016,31 @@
           <w:sz w:val="28"/>
           <w:szCs w:val="28"/>
         </w:rPr>
-        <w:t>нежилые здания не находятся в зоне влияния ЭМИ по радиусу и высоте застройки</w:t>
+        <w:t>[</w:t>
+      </w:r>
+      <w:r>
+        <w:rPr>
+          <w:sz w:val="28"/>
+          <w:szCs w:val="28"/>
+          <w:lang w:val="en-US"/>
+        </w:rPr>
+        <w:t>buildingTypes</w:t>
+      </w:r>
+      <w:bookmarkStart w:id="0" w:name="_GoBack"/>
+      <w:bookmarkEnd w:id="0"/>
+      <w:r>
+        <w:rPr>
+          <w:sz w:val="28"/>
+          <w:szCs w:val="28"/>
+        </w:rPr>
+        <w:t>]</w:t>
+      </w:r>
+      <w:r>
+        <w:rPr>
+          <w:sz w:val="28"/>
+          <w:szCs w:val="28"/>
+        </w:rPr>
+        <w:t xml:space="preserve"> здания не находятся в зоне влияния ЭМИ по радиусу и высоте застройки</w:t>
       </w:r>
       <w:r>
         <w:rPr>
@@ -3171,7 +3153,6 @@
         </w:rPr>
         <w:t>[</w:t>
       </w:r>
-      <w:proofErr w:type="spellStart"/>
       <w:r>
         <w:rPr>
           <w:sz w:val="28"/>
@@ -3180,7 +3161,6 @@
         </w:rPr>
         <w:t>bsName</w:t>
       </w:r>
-      <w:proofErr w:type="spellEnd"/>
       <w:r>
         <w:rPr>
           <w:sz w:val="28"/>
@@ -3260,7 +3240,6 @@
         </w:rPr>
         <w:t>[</w:t>
       </w:r>
-      <w:proofErr w:type="spellStart"/>
       <w:r>
         <w:rPr>
           <w:sz w:val="28"/>
@@ -3269,7 +3248,6 @@
         </w:rPr>
         <w:t>factAddress</w:t>
       </w:r>
-      <w:proofErr w:type="spellEnd"/>
       <w:r>
         <w:rPr>
           <w:sz w:val="28"/>
@@ -3464,17 +3442,8 @@
           <w:sz w:val="28"/>
           <w:szCs w:val="28"/>
         </w:rPr>
-        <w:t xml:space="preserve">врач по общей гигиене                                                                   Л. А. </w:t>
-      </w:r>
-      <w:proofErr w:type="spellStart"/>
-      <w:r>
-        <w:rPr>
-          <w:sz w:val="28"/>
-          <w:szCs w:val="28"/>
-        </w:rPr>
-        <w:t>Завгородняя</w:t>
-      </w:r>
-      <w:proofErr w:type="spellEnd"/>
+        <w:t>врач по общей гигиене                                                                   Л. А. Завгородняя</w:t>
+      </w:r>
     </w:p>
     <w:sectPr>
       <w:headerReference w:type="default" r:id="rId9"/>
@@ -3872,7 +3841,6 @@
               <w:lang w:val="ru-RU"/>
             </w:rPr>
           </w:pPr>
-          <w:proofErr w:type="gramStart"/>
           <w:r>
             <w:rPr>
               <w:b/>
@@ -3880,17 +3848,7 @@
               <w:szCs w:val="18"/>
               <w:lang w:val="ru-RU"/>
             </w:rPr>
-            <w:t>ПОРЯДОК  ВЫПОЛНЕНИЯ</w:t>
-          </w:r>
-          <w:proofErr w:type="gramEnd"/>
-          <w:r>
-            <w:rPr>
-              <w:b/>
-              <w:sz w:val="18"/>
-              <w:szCs w:val="18"/>
-              <w:lang w:val="ru-RU"/>
-            </w:rPr>
-            <w:t xml:space="preserve"> РАБОТ ПО ОЦЕНКЕ СООТВЕТСТВИЯ </w:t>
+            <w:t xml:space="preserve">ПОРЯДОК  ВЫПОЛНЕНИЯ РАБОТ ПО ОЦЕНКЕ СООТВЕТСТВИЯ </w:t>
           </w:r>
         </w:p>
         <w:p>
@@ -10290,7 +10248,7 @@
 </file>
 
 <file path=customXml/itemProps1.xml><?xml version="1.0" encoding="utf-8"?>
-<ds:datastoreItem xmlns:ds="http://schemas.openxmlformats.org/officeDocument/2006/customXml" ds:itemID="{26B23684-2F37-4127-9C3F-FD3F110791B3}">
+<ds:datastoreItem xmlns:ds="http://schemas.openxmlformats.org/officeDocument/2006/customXml" ds:itemID="{A6A580D7-C586-448B-87DD-2EE9992AD459}">
   <ds:schemaRefs>
     <ds:schemaRef ds:uri="http://schemas.openxmlformats.org/officeDocument/2006/bibliography"/>
   </ds:schemaRefs>

</xml_diff>